<commit_message>
QA alta por requisición
</commit_message>
<xml_diff>
--- a/SICA/16 GUIAS DE USUARIO/Version 1/GENERACIÓN DE VISITAS.docx
+++ b/SICA/16 GUIAS DE USUARIO/Version 1/GENERACIÓN DE VISITAS.docx
@@ -2522,42 +2522,34 @@
           <w:sz w:val="24"/>
         </w:rPr>
         <w:tab/>
-        <w:t xml:space="preserve">Lograr que, mediante el presente manual, los usuarios de la </w:t>
       </w:r>
       <w:r>
         <w:rPr>
           <w:rFonts w:ascii="Arial" w:hAnsi="Arial" w:cs="Arial"/>
           <w:sz w:val="24"/>
         </w:rPr>
-        <w:t>Coordinación</w:t>
+        <w:t xml:space="preserve">Lograr que, mediante el presente manual, los usuarios puedan consultar los pasos a seguir para </w:t>
       </w:r>
       <w:r>
         <w:rPr>
           <w:rFonts w:ascii="Arial" w:hAnsi="Arial" w:cs="Arial"/>
           <w:sz w:val="24"/>
         </w:rPr>
-        <w:t xml:space="preserve"> de Planeación Hacendaria puedan consultar los pasos a seguir para el registro de </w:t>
+        <w:t>la administración de acceso a los edificios de gobierno mediante la aplicación de control de accesos</w:t>
       </w:r>
       <w:r>
         <w:rPr>
           <w:rFonts w:ascii="Arial" w:hAnsi="Arial" w:cs="Arial"/>
           <w:sz w:val="24"/>
         </w:rPr>
-        <w:t>las distribucio</w:t>
+        <w:t xml:space="preserve">, así como </w:t>
       </w:r>
       <w:r>
         <w:rPr>
           <w:rFonts w:ascii="Arial" w:hAnsi="Arial" w:cs="Arial"/>
           <w:sz w:val="24"/>
         </w:rPr>
-        <w:t>nes de recursos, así como el seguimiento correspondiente, para su asignación al área que vaya a continuar la atención hasta concluir con el registro de los pagos</w:t>
-      </w:r>
-      <w:r>
-        <w:rPr>
-          <w:rFonts w:ascii="Arial" w:hAnsi="Arial" w:cs="Arial"/>
-          <w:sz w:val="24"/>
-        </w:rPr>
-        <w:t>.</w:t>
+        <w:t>la supervisión a los usuarios del cual tienen acceso mediante tecnología QR</w:t>
       </w:r>
     </w:p>
     <w:p>
@@ -6324,7 +6316,7 @@
                 <w:noProof/>
                 <w:color w:val="FFFFFF" w:themeColor="background1"/>
               </w:rPr>
-              <w:t>2</w:t>
+              <w:t>8</w:t>
             </w:r>
             <w:r>
               <w:rPr>
@@ -9004,7 +8996,7 @@
 </file>
 
 <file path=customXml/itemProps1.xml><?xml version="1.0" encoding="utf-8"?>
-<ds:datastoreItem xmlns:ds="http://schemas.openxmlformats.org/officeDocument/2006/customXml" ds:itemID="{4CFAA1CB-EE1B-4252-9922-8C33FBA9D3E4}">
+<ds:datastoreItem xmlns:ds="http://schemas.openxmlformats.org/officeDocument/2006/customXml" ds:itemID="{EB7DE51B-7611-4202-AF06-BD9DF550692A}">
   <ds:schemaRefs>
     <ds:schemaRef ds:uri="http://schemas.openxmlformats.org/officeDocument/2006/bibliography"/>
   </ds:schemaRefs>

</xml_diff>